<commit_message>
added a section in documentation
</commit_message>
<xml_diff>
--- a/documentation/FSJS - Sprint 1 - Documentation.docx
+++ b/documentation/FSJS - Sprint 1 - Documentation.docx
@@ -358,7 +358,7 @@
           <w:sz w:val="24"/>
           <w:szCs w:val="24"/>
         </w:rPr>
-        <w:t>json</w:t>
+        <w:t>Json</w:t>
       </w:r>
       <w:r>
         <w:rPr>
@@ -1588,6 +1588,992 @@
         </w:rPr>
         <w:t>GitHub organization was set up, and story cards reflecting all issues (user stories) are organized. Branching, merging, and pull requests are present and used. Members have at least one story card assigned and completed, and all features requested in the sprint documents are present.</w:t>
       </w:r>
+    </w:p>
+    <w:p>
+      <w:pPr>
+        <w:spacing w:after="0"/>
+        <w:jc w:val="both"/>
+        <w:rPr>
+          <w:rFonts w:cstheme="minorHAnsi"/>
+          <w:sz w:val="24"/>
+          <w:szCs w:val="24"/>
+        </w:rPr>
+      </w:pPr>
+    </w:p>
+    <w:p>
+      <w:pPr>
+        <w:spacing w:after="0"/>
+        <w:jc w:val="both"/>
+        <w:rPr>
+          <w:rFonts w:cstheme="minorHAnsi"/>
+          <w:sz w:val="24"/>
+          <w:szCs w:val="24"/>
+        </w:rPr>
+      </w:pPr>
+    </w:p>
+    <w:p>
+      <w:pPr>
+        <w:spacing w:after="0"/>
+        <w:jc w:val="both"/>
+        <w:rPr>
+          <w:rFonts w:cstheme="minorHAnsi"/>
+          <w:sz w:val="24"/>
+          <w:szCs w:val="24"/>
+        </w:rPr>
+      </w:pPr>
+    </w:p>
+    <w:p>
+      <w:pPr>
+        <w:spacing w:after="0"/>
+        <w:jc w:val="both"/>
+        <w:rPr>
+          <w:rFonts w:cstheme="minorHAnsi"/>
+          <w:b/>
+          <w:bCs/>
+          <w:sz w:val="24"/>
+          <w:szCs w:val="24"/>
+        </w:rPr>
+      </w:pPr>
+      <w:r>
+        <w:rPr>
+          <w:rFonts w:cstheme="minorHAnsi"/>
+          <w:b/>
+          <w:bCs/>
+          <w:sz w:val="24"/>
+          <w:szCs w:val="24"/>
+        </w:rPr>
+        <w:lastRenderedPageBreak/>
+        <w:t>PROJECT FEATURES</w:t>
+      </w:r>
+    </w:p>
+    <w:p>
+      <w:pPr>
+        <w:spacing w:after="0"/>
+        <w:jc w:val="both"/>
+        <w:rPr>
+          <w:rFonts w:cstheme="minorHAnsi"/>
+          <w:b/>
+          <w:bCs/>
+          <w:sz w:val="24"/>
+          <w:szCs w:val="24"/>
+        </w:rPr>
+      </w:pPr>
+    </w:p>
+    <w:p>
+      <w:pPr>
+        <w:spacing w:after="0"/>
+        <w:jc w:val="both"/>
+        <w:rPr>
+          <w:rFonts w:cstheme="minorHAnsi"/>
+          <w:sz w:val="24"/>
+          <w:szCs w:val="24"/>
+        </w:rPr>
+      </w:pPr>
+      <w:r>
+        <w:rPr>
+          <w:rFonts w:cstheme="minorHAnsi"/>
+          <w:sz w:val="24"/>
+          <w:szCs w:val="24"/>
+        </w:rPr>
+        <w:t xml:space="preserve">The following </w:t>
+      </w:r>
+      <w:r>
+        <w:rPr>
+          <w:rFonts w:cstheme="minorHAnsi"/>
+          <w:sz w:val="24"/>
+          <w:szCs w:val="24"/>
+        </w:rPr>
+        <w:t xml:space="preserve">are brief description of </w:t>
+      </w:r>
+      <w:r>
+        <w:rPr>
+          <w:rFonts w:cstheme="minorHAnsi"/>
+          <w:sz w:val="24"/>
+          <w:szCs w:val="24"/>
+        </w:rPr>
+        <w:t>different</w:t>
+      </w:r>
+      <w:r>
+        <w:rPr>
+          <w:rFonts w:cstheme="minorHAnsi"/>
+          <w:sz w:val="24"/>
+          <w:szCs w:val="24"/>
+        </w:rPr>
+        <w:t xml:space="preserve"> </w:t>
+      </w:r>
+      <w:r>
+        <w:rPr>
+          <w:rFonts w:cstheme="minorHAnsi"/>
+          <w:sz w:val="24"/>
+          <w:szCs w:val="24"/>
+        </w:rPr>
+        <w:t>modul</w:t>
+      </w:r>
+      <w:r>
+        <w:rPr>
+          <w:rFonts w:cstheme="minorHAnsi"/>
+          <w:sz w:val="24"/>
+          <w:szCs w:val="24"/>
+        </w:rPr>
+        <w:t>e</w:t>
+      </w:r>
+      <w:r>
+        <w:rPr>
+          <w:rFonts w:cstheme="minorHAnsi"/>
+          <w:sz w:val="24"/>
+          <w:szCs w:val="24"/>
+        </w:rPr>
+        <w:t>s</w:t>
+      </w:r>
+      <w:r>
+        <w:rPr>
+          <w:rFonts w:cstheme="minorHAnsi"/>
+          <w:sz w:val="24"/>
+          <w:szCs w:val="24"/>
+        </w:rPr>
+        <w:t xml:space="preserve"> created, covering</w:t>
+      </w:r>
+      <w:r>
+        <w:rPr>
+          <w:rFonts w:cstheme="minorHAnsi"/>
+          <w:sz w:val="24"/>
+          <w:szCs w:val="24"/>
+        </w:rPr>
+        <w:t xml:space="preserve"> </w:t>
+      </w:r>
+      <w:r>
+        <w:rPr>
+          <w:rFonts w:cstheme="minorHAnsi"/>
+          <w:sz w:val="24"/>
+          <w:szCs w:val="24"/>
+        </w:rPr>
+        <w:t>initialization, configuration and token requests:</w:t>
+      </w:r>
+    </w:p>
+    <w:p>
+      <w:pPr>
+        <w:spacing w:after="0"/>
+        <w:jc w:val="both"/>
+        <w:rPr>
+          <w:rFonts w:cstheme="minorHAnsi"/>
+          <w:sz w:val="24"/>
+          <w:szCs w:val="24"/>
+        </w:rPr>
+      </w:pPr>
+    </w:p>
+    <w:p>
+      <w:pPr>
+        <w:spacing w:after="0"/>
+        <w:jc w:val="both"/>
+        <w:rPr>
+          <w:rFonts w:cstheme="minorHAnsi"/>
+          <w:sz w:val="24"/>
+          <w:szCs w:val="24"/>
+        </w:rPr>
+      </w:pPr>
+      <w:r>
+        <w:rPr>
+          <w:rFonts w:cstheme="minorHAnsi"/>
+          <w:sz w:val="24"/>
+          <w:szCs w:val="24"/>
+        </w:rPr>
+        <w:t xml:space="preserve">Under </w:t>
+      </w:r>
+      <w:r>
+        <w:rPr>
+          <w:rFonts w:cstheme="minorHAnsi"/>
+          <w:sz w:val="24"/>
+          <w:szCs w:val="24"/>
+        </w:rPr>
+        <w:t>Initialization</w:t>
+      </w:r>
+      <w:r>
+        <w:rPr>
+          <w:rFonts w:cstheme="minorHAnsi"/>
+          <w:sz w:val="24"/>
+          <w:szCs w:val="24"/>
+        </w:rPr>
+        <w:t>,</w:t>
+      </w:r>
+    </w:p>
+    <w:p>
+      <w:pPr>
+        <w:spacing w:after="0"/>
+        <w:jc w:val="both"/>
+        <w:rPr>
+          <w:rFonts w:cstheme="minorHAnsi"/>
+          <w:sz w:val="24"/>
+          <w:szCs w:val="24"/>
+        </w:rPr>
+      </w:pPr>
+    </w:p>
+    <w:p>
+      <w:pPr>
+        <w:spacing w:after="0"/>
+        <w:jc w:val="both"/>
+        <w:rPr>
+          <w:rFonts w:cstheme="minorHAnsi"/>
+          <w:sz w:val="24"/>
+          <w:szCs w:val="24"/>
+        </w:rPr>
+      </w:pPr>
+      <w:r>
+        <w:rPr>
+          <w:rFonts w:cstheme="minorHAnsi"/>
+          <w:b/>
+          <w:bCs/>
+          <w:sz w:val="24"/>
+          <w:szCs w:val="24"/>
+        </w:rPr>
+        <w:t>createFolders</w:t>
+      </w:r>
+      <w:r>
+        <w:rPr>
+          <w:rFonts w:cstheme="minorHAnsi"/>
+          <w:sz w:val="24"/>
+          <w:szCs w:val="24"/>
+        </w:rPr>
+        <w:t xml:space="preserve"> – checks if each folder exists, and proceeds with the creation of folders if needed</w:t>
+      </w:r>
+    </w:p>
+    <w:p>
+      <w:pPr>
+        <w:spacing w:after="0"/>
+        <w:jc w:val="both"/>
+        <w:rPr>
+          <w:rFonts w:cstheme="minorHAnsi"/>
+          <w:sz w:val="24"/>
+          <w:szCs w:val="24"/>
+        </w:rPr>
+      </w:pPr>
+      <w:r>
+        <w:rPr>
+          <w:rFonts w:cstheme="minorHAnsi"/>
+          <w:b/>
+          <w:bCs/>
+          <w:sz w:val="24"/>
+          <w:szCs w:val="24"/>
+        </w:rPr>
+        <w:t>createConfig</w:t>
+      </w:r>
+      <w:r>
+        <w:rPr>
+          <w:rFonts w:cstheme="minorHAnsi"/>
+          <w:sz w:val="24"/>
+          <w:szCs w:val="24"/>
+        </w:rPr>
+        <w:t xml:space="preserve"> – checks if config file exists, and proceeds with the creation of config files if needed</w:t>
+      </w:r>
+    </w:p>
+    <w:p>
+      <w:pPr>
+        <w:spacing w:after="0"/>
+        <w:jc w:val="both"/>
+        <w:rPr>
+          <w:rFonts w:cstheme="minorHAnsi"/>
+          <w:sz w:val="24"/>
+          <w:szCs w:val="24"/>
+        </w:rPr>
+      </w:pPr>
+      <w:r>
+        <w:rPr>
+          <w:rFonts w:cstheme="minorHAnsi"/>
+          <w:b/>
+          <w:bCs/>
+          <w:sz w:val="24"/>
+          <w:szCs w:val="24"/>
+        </w:rPr>
+        <w:t>create Token</w:t>
+      </w:r>
+      <w:r>
+        <w:rPr>
+          <w:rFonts w:cstheme="minorHAnsi"/>
+          <w:sz w:val="24"/>
+          <w:szCs w:val="24"/>
+        </w:rPr>
+        <w:t xml:space="preserve"> – checks if token file exi</w:t>
+      </w:r>
+      <w:r>
+        <w:rPr>
+          <w:rFonts w:cstheme="minorHAnsi"/>
+          <w:sz w:val="24"/>
+          <w:szCs w:val="24"/>
+        </w:rPr>
+        <w:t>s</w:t>
+      </w:r>
+      <w:r>
+        <w:rPr>
+          <w:rFonts w:cstheme="minorHAnsi"/>
+          <w:sz w:val="24"/>
+          <w:szCs w:val="24"/>
+        </w:rPr>
+        <w:t>ts, and proceeds with the creatin of token files if needed</w:t>
+      </w:r>
+    </w:p>
+    <w:p>
+      <w:pPr>
+        <w:spacing w:after="0"/>
+        <w:jc w:val="both"/>
+        <w:rPr>
+          <w:rFonts w:cstheme="minorHAnsi"/>
+          <w:b/>
+          <w:bCs/>
+          <w:sz w:val="24"/>
+          <w:szCs w:val="24"/>
+        </w:rPr>
+      </w:pPr>
+      <w:r>
+        <w:rPr>
+          <w:rFonts w:cstheme="minorHAnsi"/>
+          <w:b/>
+          <w:bCs/>
+          <w:sz w:val="24"/>
+          <w:szCs w:val="24"/>
+        </w:rPr>
+        <w:t>createHelp</w:t>
+      </w:r>
+      <w:r>
+        <w:rPr>
+          <w:rFonts w:cstheme="minorHAnsi"/>
+          <w:sz w:val="24"/>
+          <w:szCs w:val="24"/>
+        </w:rPr>
+        <w:t xml:space="preserve"> - </w:t>
+      </w:r>
+      <w:r>
+        <w:rPr>
+          <w:rFonts w:cstheme="minorHAnsi"/>
+          <w:sz w:val="24"/>
+          <w:szCs w:val="24"/>
+        </w:rPr>
+        <w:t>checks if</w:t>
+      </w:r>
+      <w:r>
+        <w:rPr>
+          <w:rFonts w:cstheme="minorHAnsi"/>
+          <w:sz w:val="24"/>
+          <w:szCs w:val="24"/>
+        </w:rPr>
+        <w:t xml:space="preserve"> help </w:t>
+      </w:r>
+      <w:r>
+        <w:rPr>
+          <w:rFonts w:cstheme="minorHAnsi"/>
+          <w:sz w:val="24"/>
+          <w:szCs w:val="24"/>
+        </w:rPr>
+        <w:t>file</w:t>
+      </w:r>
+      <w:r>
+        <w:rPr>
+          <w:rFonts w:cstheme="minorHAnsi"/>
+          <w:sz w:val="24"/>
+          <w:szCs w:val="24"/>
+        </w:rPr>
+        <w:t>s</w:t>
+      </w:r>
+      <w:r>
+        <w:rPr>
+          <w:rFonts w:cstheme="minorHAnsi"/>
+          <w:sz w:val="24"/>
+          <w:szCs w:val="24"/>
+        </w:rPr>
+        <w:t xml:space="preserve"> exi</w:t>
+      </w:r>
+      <w:r>
+        <w:rPr>
+          <w:rFonts w:cstheme="minorHAnsi"/>
+          <w:sz w:val="24"/>
+          <w:szCs w:val="24"/>
+        </w:rPr>
+        <w:t>st</w:t>
+      </w:r>
+      <w:r>
+        <w:rPr>
+          <w:rFonts w:cstheme="minorHAnsi"/>
+          <w:sz w:val="24"/>
+          <w:szCs w:val="24"/>
+        </w:rPr>
+        <w:t>, and proceeds with the creati</w:t>
+      </w:r>
+      <w:r>
+        <w:rPr>
+          <w:rFonts w:cstheme="minorHAnsi"/>
+          <w:sz w:val="24"/>
+          <w:szCs w:val="24"/>
+        </w:rPr>
+        <w:t>o</w:t>
+      </w:r>
+      <w:r>
+        <w:rPr>
+          <w:rFonts w:cstheme="minorHAnsi"/>
+          <w:sz w:val="24"/>
+          <w:szCs w:val="24"/>
+        </w:rPr>
+        <w:t xml:space="preserve">n of </w:t>
+      </w:r>
+      <w:r>
+        <w:rPr>
+          <w:rFonts w:cstheme="minorHAnsi"/>
+          <w:sz w:val="24"/>
+          <w:szCs w:val="24"/>
+        </w:rPr>
+        <w:t>help</w:t>
+      </w:r>
+      <w:r>
+        <w:rPr>
+          <w:rFonts w:cstheme="minorHAnsi"/>
+          <w:sz w:val="24"/>
+          <w:szCs w:val="24"/>
+        </w:rPr>
+        <w:t xml:space="preserve"> file</w:t>
+      </w:r>
+      <w:r>
+        <w:rPr>
+          <w:rFonts w:cstheme="minorHAnsi"/>
+          <w:sz w:val="24"/>
+          <w:szCs w:val="24"/>
+        </w:rPr>
+        <w:t>s</w:t>
+      </w:r>
+      <w:r>
+        <w:rPr>
+          <w:rFonts w:cstheme="minorHAnsi"/>
+          <w:sz w:val="24"/>
+          <w:szCs w:val="24"/>
+        </w:rPr>
+        <w:t xml:space="preserve"> if needed</w:t>
+      </w:r>
+      <w:r>
+        <w:rPr>
+          <w:rFonts w:cstheme="minorHAnsi"/>
+          <w:b/>
+          <w:bCs/>
+          <w:sz w:val="24"/>
+          <w:szCs w:val="24"/>
+        </w:rPr>
+        <w:t xml:space="preserve"> </w:t>
+      </w:r>
+    </w:p>
+    <w:p>
+      <w:pPr>
+        <w:spacing w:after="0"/>
+        <w:jc w:val="both"/>
+        <w:rPr>
+          <w:rFonts w:cstheme="minorHAnsi"/>
+          <w:sz w:val="24"/>
+          <w:szCs w:val="24"/>
+        </w:rPr>
+      </w:pPr>
+    </w:p>
+    <w:p>
+      <w:pPr>
+        <w:spacing w:after="0"/>
+        <w:jc w:val="both"/>
+        <w:rPr>
+          <w:rFonts w:cstheme="minorHAnsi"/>
+          <w:sz w:val="24"/>
+          <w:szCs w:val="24"/>
+        </w:rPr>
+      </w:pPr>
+      <w:r>
+        <w:rPr>
+          <w:rFonts w:cstheme="minorHAnsi"/>
+          <w:sz w:val="24"/>
+          <w:szCs w:val="24"/>
+        </w:rPr>
+        <w:t>Under configuration,</w:t>
+      </w:r>
+    </w:p>
+    <w:p>
+      <w:pPr>
+        <w:spacing w:after="0"/>
+        <w:jc w:val="both"/>
+        <w:rPr>
+          <w:rFonts w:cstheme="minorHAnsi"/>
+          <w:sz w:val="24"/>
+          <w:szCs w:val="24"/>
+        </w:rPr>
+      </w:pPr>
+    </w:p>
+    <w:p>
+      <w:pPr>
+        <w:spacing w:after="0"/>
+        <w:jc w:val="both"/>
+        <w:rPr>
+          <w:rFonts w:cstheme="minorHAnsi"/>
+          <w:sz w:val="24"/>
+          <w:szCs w:val="24"/>
+        </w:rPr>
+      </w:pPr>
+      <w:r>
+        <w:rPr>
+          <w:rFonts w:cstheme="minorHAnsi"/>
+          <w:b/>
+          <w:bCs/>
+          <w:sz w:val="24"/>
+          <w:szCs w:val="24"/>
+        </w:rPr>
+        <w:t>displayConfig</w:t>
+      </w:r>
+      <w:r>
+        <w:rPr>
+          <w:rFonts w:cstheme="minorHAnsi"/>
+          <w:sz w:val="24"/>
+          <w:szCs w:val="24"/>
+        </w:rPr>
+        <w:t xml:space="preserve"> – </w:t>
+      </w:r>
+      <w:r>
+        <w:rPr>
+          <w:rFonts w:cstheme="minorHAnsi"/>
+          <w:sz w:val="24"/>
+          <w:szCs w:val="24"/>
+        </w:rPr>
+        <w:t>displays a list of the current config</w:t>
+      </w:r>
+      <w:r>
+        <w:rPr>
+          <w:rFonts w:cstheme="minorHAnsi"/>
+          <w:sz w:val="24"/>
+          <w:szCs w:val="24"/>
+        </w:rPr>
+        <w:t>uration</w:t>
+      </w:r>
+      <w:r>
+        <w:rPr>
+          <w:rFonts w:cstheme="minorHAnsi"/>
+          <w:sz w:val="24"/>
+          <w:szCs w:val="24"/>
+        </w:rPr>
+        <w:t xml:space="preserve"> settings</w:t>
+      </w:r>
+    </w:p>
+    <w:p>
+      <w:pPr>
+        <w:spacing w:after="0"/>
+        <w:jc w:val="both"/>
+        <w:rPr>
+          <w:rFonts w:cstheme="minorHAnsi"/>
+          <w:sz w:val="24"/>
+          <w:szCs w:val="24"/>
+        </w:rPr>
+      </w:pPr>
+      <w:r>
+        <w:rPr>
+          <w:rFonts w:cstheme="minorHAnsi"/>
+          <w:b/>
+          <w:bCs/>
+          <w:sz w:val="24"/>
+          <w:szCs w:val="24"/>
+        </w:rPr>
+        <w:t>resetConfig</w:t>
+      </w:r>
+      <w:r>
+        <w:rPr>
+          <w:rFonts w:cstheme="minorHAnsi"/>
+          <w:sz w:val="24"/>
+          <w:szCs w:val="24"/>
+        </w:rPr>
+        <w:t xml:space="preserve"> –</w:t>
+      </w:r>
+      <w:r>
+        <w:rPr>
+          <w:rFonts w:cstheme="minorHAnsi"/>
+          <w:sz w:val="24"/>
+          <w:szCs w:val="24"/>
+        </w:rPr>
+        <w:t xml:space="preserve"> </w:t>
+      </w:r>
+      <w:r>
+        <w:rPr>
+          <w:rFonts w:cstheme="minorHAnsi"/>
+          <w:sz w:val="24"/>
+          <w:szCs w:val="24"/>
+        </w:rPr>
+        <w:t>res</w:t>
+      </w:r>
+      <w:r>
+        <w:rPr>
+          <w:rFonts w:cstheme="minorHAnsi"/>
+          <w:sz w:val="24"/>
+          <w:szCs w:val="24"/>
+        </w:rPr>
+        <w:t>e</w:t>
+      </w:r>
+      <w:r>
+        <w:rPr>
+          <w:rFonts w:cstheme="minorHAnsi"/>
+          <w:sz w:val="24"/>
+          <w:szCs w:val="24"/>
+        </w:rPr>
+        <w:t>ts the confi</w:t>
+      </w:r>
+      <w:r>
+        <w:rPr>
+          <w:rFonts w:cstheme="minorHAnsi"/>
+          <w:sz w:val="24"/>
+          <w:szCs w:val="24"/>
+        </w:rPr>
+        <w:t>guration</w:t>
+      </w:r>
+      <w:r>
+        <w:rPr>
+          <w:rFonts w:cstheme="minorHAnsi"/>
+          <w:sz w:val="24"/>
+          <w:szCs w:val="24"/>
+        </w:rPr>
+        <w:t xml:space="preserve"> file with default settings</w:t>
+      </w:r>
+    </w:p>
+    <w:p>
+      <w:pPr>
+        <w:spacing w:after="0"/>
+        <w:jc w:val="both"/>
+        <w:rPr>
+          <w:rFonts w:cstheme="minorHAnsi"/>
+          <w:sz w:val="24"/>
+          <w:szCs w:val="24"/>
+        </w:rPr>
+      </w:pPr>
+      <w:r>
+        <w:rPr>
+          <w:rFonts w:cstheme="minorHAnsi"/>
+          <w:b/>
+          <w:bCs/>
+          <w:sz w:val="24"/>
+          <w:szCs w:val="24"/>
+        </w:rPr>
+        <w:t xml:space="preserve">setConfig </w:t>
+      </w:r>
+      <w:r>
+        <w:rPr>
+          <w:rFonts w:cstheme="minorHAnsi"/>
+          <w:sz w:val="24"/>
+          <w:szCs w:val="24"/>
+        </w:rPr>
+        <w:t>–</w:t>
+      </w:r>
+      <w:r>
+        <w:rPr>
+          <w:rFonts w:cstheme="minorHAnsi"/>
+          <w:sz w:val="24"/>
+          <w:szCs w:val="24"/>
+        </w:rPr>
+        <w:t xml:space="preserve"> check</w:t>
+      </w:r>
+      <w:r>
+        <w:rPr>
+          <w:rFonts w:cstheme="minorHAnsi"/>
+          <w:sz w:val="24"/>
+          <w:szCs w:val="24"/>
+        </w:rPr>
+        <w:t>s if key is valid and proceeds to the updating of specific config setting</w:t>
+      </w:r>
+    </w:p>
+    <w:p>
+      <w:pPr>
+        <w:spacing w:after="0"/>
+        <w:jc w:val="both"/>
+        <w:rPr>
+          <w:rFonts w:cstheme="minorHAnsi"/>
+          <w:sz w:val="24"/>
+          <w:szCs w:val="24"/>
+        </w:rPr>
+      </w:pPr>
+      <w:r>
+        <w:rPr>
+          <w:rFonts w:cstheme="minorHAnsi"/>
+          <w:sz w:val="24"/>
+          <w:szCs w:val="24"/>
+        </w:rPr>
+        <w:t xml:space="preserve"> </w:t>
+      </w:r>
+    </w:p>
+    <w:p>
+      <w:pPr>
+        <w:spacing w:after="0"/>
+        <w:jc w:val="both"/>
+        <w:rPr>
+          <w:rFonts w:cstheme="minorHAnsi"/>
+          <w:sz w:val="24"/>
+          <w:szCs w:val="24"/>
+        </w:rPr>
+      </w:pPr>
+      <w:r>
+        <w:rPr>
+          <w:rFonts w:cstheme="minorHAnsi"/>
+          <w:sz w:val="24"/>
+          <w:szCs w:val="24"/>
+        </w:rPr>
+        <w:t>Under Token,</w:t>
+      </w:r>
+    </w:p>
+    <w:p>
+      <w:pPr>
+        <w:spacing w:after="0"/>
+        <w:jc w:val="both"/>
+        <w:rPr>
+          <w:rFonts w:cstheme="minorHAnsi"/>
+          <w:sz w:val="24"/>
+          <w:szCs w:val="24"/>
+        </w:rPr>
+      </w:pPr>
+    </w:p>
+    <w:p>
+      <w:pPr>
+        <w:spacing w:after="0"/>
+        <w:jc w:val="both"/>
+        <w:rPr>
+          <w:rFonts w:cstheme="minorHAnsi"/>
+          <w:sz w:val="24"/>
+          <w:szCs w:val="24"/>
+        </w:rPr>
+      </w:pPr>
+      <w:r>
+        <w:rPr>
+          <w:rFonts w:cstheme="minorHAnsi"/>
+          <w:b/>
+          <w:bCs/>
+          <w:sz w:val="24"/>
+          <w:szCs w:val="24"/>
+        </w:rPr>
+        <w:t>countTokens</w:t>
+      </w:r>
+      <w:r>
+        <w:rPr>
+          <w:rFonts w:cstheme="minorHAnsi"/>
+          <w:sz w:val="24"/>
+          <w:szCs w:val="24"/>
+        </w:rPr>
+        <w:t xml:space="preserve"> - </w:t>
+      </w:r>
+      <w:r>
+        <w:rPr>
+          <w:rFonts w:cstheme="minorHAnsi"/>
+          <w:sz w:val="24"/>
+          <w:szCs w:val="24"/>
+        </w:rPr>
+        <w:t>displays a count of the tokens created</w:t>
+      </w:r>
+    </w:p>
+    <w:p>
+      <w:pPr>
+        <w:spacing w:after="0"/>
+        <w:jc w:val="both"/>
+        <w:rPr>
+          <w:rFonts w:cstheme="minorHAnsi"/>
+          <w:sz w:val="24"/>
+          <w:szCs w:val="24"/>
+        </w:rPr>
+      </w:pPr>
+      <w:r>
+        <w:rPr>
+          <w:rFonts w:cstheme="minorHAnsi"/>
+          <w:b/>
+          <w:bCs/>
+          <w:sz w:val="24"/>
+          <w:szCs w:val="24"/>
+        </w:rPr>
+        <w:t xml:space="preserve">newToken </w:t>
+      </w:r>
+      <w:r>
+        <w:rPr>
+          <w:rFonts w:cstheme="minorHAnsi"/>
+          <w:sz w:val="24"/>
+          <w:szCs w:val="24"/>
+        </w:rPr>
+        <w:t xml:space="preserve">- </w:t>
+      </w:r>
+      <w:r>
+        <w:rPr>
+          <w:rFonts w:cstheme="minorHAnsi"/>
+          <w:sz w:val="24"/>
+          <w:szCs w:val="24"/>
+        </w:rPr>
+        <w:t xml:space="preserve">checks if the token exists, else, </w:t>
+      </w:r>
+      <w:r>
+        <w:rPr>
+          <w:rFonts w:cstheme="minorHAnsi"/>
+          <w:sz w:val="24"/>
+          <w:szCs w:val="24"/>
+        </w:rPr>
+        <w:t>generates a token for a given username, saves, tokens to the Json file</w:t>
+      </w:r>
+    </w:p>
+    <w:p>
+      <w:pPr>
+        <w:spacing w:after="0"/>
+        <w:jc w:val="both"/>
+        <w:rPr>
+          <w:rFonts w:cstheme="minorHAnsi"/>
+          <w:sz w:val="24"/>
+          <w:szCs w:val="24"/>
+        </w:rPr>
+      </w:pPr>
+      <w:proofErr w:type="spellStart"/>
+      <w:r>
+        <w:rPr>
+          <w:rFonts w:cstheme="minorHAnsi"/>
+          <w:b/>
+          <w:bCs/>
+          <w:sz w:val="24"/>
+          <w:szCs w:val="24"/>
+        </w:rPr>
+        <w:t>updateToken</w:t>
+      </w:r>
+      <w:proofErr w:type="spellEnd"/>
+      <w:r>
+        <w:rPr>
+          <w:rFonts w:cstheme="minorHAnsi"/>
+          <w:sz w:val="24"/>
+          <w:szCs w:val="24"/>
+        </w:rPr>
+        <w:t xml:space="preserve"> - </w:t>
+      </w:r>
+      <w:r>
+        <w:rPr>
+          <w:rFonts w:cstheme="minorHAnsi"/>
+          <w:sz w:val="24"/>
+          <w:szCs w:val="24"/>
+        </w:rPr>
+        <w:t xml:space="preserve">checks the token expiration date and assign a new expiry date if needed, </w:t>
+      </w:r>
+      <w:r>
+        <w:rPr>
+          <w:rFonts w:cstheme="minorHAnsi"/>
+          <w:sz w:val="24"/>
+          <w:szCs w:val="24"/>
+        </w:rPr>
+        <w:t>updates the Json entry with a new phone number</w:t>
+      </w:r>
+      <w:r>
+        <w:rPr>
+          <w:rFonts w:cstheme="minorHAnsi"/>
+          <w:sz w:val="24"/>
+          <w:szCs w:val="24"/>
+        </w:rPr>
+        <w:t xml:space="preserve"> (---</w:t>
+      </w:r>
+      <w:proofErr w:type="spellStart"/>
+      <w:r>
+        <w:rPr>
+          <w:rFonts w:cstheme="minorHAnsi"/>
+          <w:sz w:val="24"/>
+          <w:szCs w:val="24"/>
+        </w:rPr>
+        <w:t>upd</w:t>
+      </w:r>
+      <w:proofErr w:type="spellEnd"/>
+      <w:r>
+        <w:rPr>
+          <w:rFonts w:cstheme="minorHAnsi"/>
+          <w:sz w:val="24"/>
+          <w:szCs w:val="24"/>
+        </w:rPr>
+        <w:t xml:space="preserve"> p) or new email (---</w:t>
+      </w:r>
+      <w:proofErr w:type="spellStart"/>
+      <w:r>
+        <w:rPr>
+          <w:rFonts w:cstheme="minorHAnsi"/>
+          <w:sz w:val="24"/>
+          <w:szCs w:val="24"/>
+        </w:rPr>
+        <w:t>upd</w:t>
+      </w:r>
+      <w:proofErr w:type="spellEnd"/>
+      <w:r>
+        <w:rPr>
+          <w:rFonts w:cstheme="minorHAnsi"/>
+          <w:sz w:val="24"/>
+          <w:szCs w:val="24"/>
+        </w:rPr>
+        <w:t xml:space="preserve"> e)</w:t>
+      </w:r>
+    </w:p>
+    <w:p>
+      <w:pPr>
+        <w:spacing w:after="0"/>
+        <w:jc w:val="both"/>
+        <w:rPr>
+          <w:rFonts w:cstheme="minorHAnsi"/>
+          <w:sz w:val="24"/>
+          <w:szCs w:val="24"/>
+        </w:rPr>
+      </w:pPr>
+      <w:proofErr w:type="spellStart"/>
+      <w:r>
+        <w:rPr>
+          <w:rFonts w:cstheme="minorHAnsi"/>
+          <w:b/>
+          <w:bCs/>
+          <w:sz w:val="24"/>
+          <w:szCs w:val="24"/>
+        </w:rPr>
+        <w:t>searchToken</w:t>
+      </w:r>
+      <w:proofErr w:type="spellEnd"/>
+      <w:r>
+        <w:rPr>
+          <w:rFonts w:cstheme="minorHAnsi"/>
+          <w:sz w:val="24"/>
+          <w:szCs w:val="24"/>
+        </w:rPr>
+        <w:t xml:space="preserve"> - </w:t>
+      </w:r>
+      <w:r>
+        <w:rPr>
+          <w:rFonts w:cstheme="minorHAnsi"/>
+          <w:sz w:val="24"/>
+          <w:szCs w:val="24"/>
+        </w:rPr>
+        <w:t>fetches a token for a given username</w:t>
+      </w:r>
+      <w:r>
+        <w:rPr>
+          <w:rFonts w:cstheme="minorHAnsi"/>
+          <w:sz w:val="24"/>
+          <w:szCs w:val="24"/>
+        </w:rPr>
+        <w:t xml:space="preserve">, </w:t>
+      </w:r>
+      <w:r>
+        <w:rPr>
+          <w:rFonts w:cstheme="minorHAnsi"/>
+          <w:sz w:val="24"/>
+          <w:szCs w:val="24"/>
+        </w:rPr>
+        <w:t>email</w:t>
+      </w:r>
+      <w:r>
+        <w:rPr>
+          <w:rFonts w:cstheme="minorHAnsi"/>
+          <w:sz w:val="24"/>
+          <w:szCs w:val="24"/>
+        </w:rPr>
+        <w:t xml:space="preserve"> or</w:t>
+      </w:r>
+      <w:r>
+        <w:rPr>
+          <w:rFonts w:cstheme="minorHAnsi"/>
+          <w:sz w:val="24"/>
+          <w:szCs w:val="24"/>
+        </w:rPr>
+        <w:t xml:space="preserve"> phone number</w:t>
+      </w:r>
+    </w:p>
+    <w:p>
+      <w:pPr>
+        <w:spacing w:after="0"/>
+        <w:jc w:val="both"/>
+        <w:rPr>
+          <w:rFonts w:cstheme="minorHAnsi"/>
+          <w:sz w:val="24"/>
+          <w:szCs w:val="24"/>
+        </w:rPr>
+      </w:pPr>
     </w:p>
     <w:p>
       <w:pPr>
@@ -1927,6 +2913,118 @@
       </w:pPr>
     </w:lvl>
   </w:abstractNum>
+  <w:abstractNum w:abstractNumId="3" w15:restartNumberingAfterBreak="0">
+    <w:nsid w:val="79B86538"/>
+    <w:multiLevelType w:val="hybridMultilevel"/>
+    <w:tmpl w:val="51AEE70A"/>
+    <w:lvl w:ilvl="0" w:tplc="12F0F6D0">
+      <w:numFmt w:val="bullet"/>
+      <w:lvlText w:val=""/>
+      <w:lvlJc w:val="left"/>
+      <w:pPr>
+        <w:ind w:left="720" w:hanging="360"/>
+      </w:pPr>
+      <w:rPr>
+        <w:rFonts w:ascii="Wingdings" w:eastAsiaTheme="minorHAnsi" w:hAnsi="Wingdings" w:cstheme="minorHAnsi" w:hint="default"/>
+      </w:rPr>
+    </w:lvl>
+    <w:lvl w:ilvl="1" w:tplc="10090003" w:tentative="1">
+      <w:start w:val="1"/>
+      <w:numFmt w:val="bullet"/>
+      <w:lvlText w:val="o"/>
+      <w:lvlJc w:val="left"/>
+      <w:pPr>
+        <w:ind w:left="1440" w:hanging="360"/>
+      </w:pPr>
+      <w:rPr>
+        <w:rFonts w:ascii="Courier New" w:hAnsi="Courier New" w:cs="Courier New" w:hint="default"/>
+      </w:rPr>
+    </w:lvl>
+    <w:lvl w:ilvl="2" w:tplc="10090005" w:tentative="1">
+      <w:start w:val="1"/>
+      <w:numFmt w:val="bullet"/>
+      <w:lvlText w:val=""/>
+      <w:lvlJc w:val="left"/>
+      <w:pPr>
+        <w:ind w:left="2160" w:hanging="360"/>
+      </w:pPr>
+      <w:rPr>
+        <w:rFonts w:ascii="Wingdings" w:hAnsi="Wingdings" w:hint="default"/>
+      </w:rPr>
+    </w:lvl>
+    <w:lvl w:ilvl="3" w:tplc="10090001" w:tentative="1">
+      <w:start w:val="1"/>
+      <w:numFmt w:val="bullet"/>
+      <w:lvlText w:val=""/>
+      <w:lvlJc w:val="left"/>
+      <w:pPr>
+        <w:ind w:left="2880" w:hanging="360"/>
+      </w:pPr>
+      <w:rPr>
+        <w:rFonts w:ascii="Symbol" w:hAnsi="Symbol" w:hint="default"/>
+      </w:rPr>
+    </w:lvl>
+    <w:lvl w:ilvl="4" w:tplc="10090003" w:tentative="1">
+      <w:start w:val="1"/>
+      <w:numFmt w:val="bullet"/>
+      <w:lvlText w:val="o"/>
+      <w:lvlJc w:val="left"/>
+      <w:pPr>
+        <w:ind w:left="3600" w:hanging="360"/>
+      </w:pPr>
+      <w:rPr>
+        <w:rFonts w:ascii="Courier New" w:hAnsi="Courier New" w:cs="Courier New" w:hint="default"/>
+      </w:rPr>
+    </w:lvl>
+    <w:lvl w:ilvl="5" w:tplc="10090005" w:tentative="1">
+      <w:start w:val="1"/>
+      <w:numFmt w:val="bullet"/>
+      <w:lvlText w:val=""/>
+      <w:lvlJc w:val="left"/>
+      <w:pPr>
+        <w:ind w:left="4320" w:hanging="360"/>
+      </w:pPr>
+      <w:rPr>
+        <w:rFonts w:ascii="Wingdings" w:hAnsi="Wingdings" w:hint="default"/>
+      </w:rPr>
+    </w:lvl>
+    <w:lvl w:ilvl="6" w:tplc="10090001" w:tentative="1">
+      <w:start w:val="1"/>
+      <w:numFmt w:val="bullet"/>
+      <w:lvlText w:val=""/>
+      <w:lvlJc w:val="left"/>
+      <w:pPr>
+        <w:ind w:left="5040" w:hanging="360"/>
+      </w:pPr>
+      <w:rPr>
+        <w:rFonts w:ascii="Symbol" w:hAnsi="Symbol" w:hint="default"/>
+      </w:rPr>
+    </w:lvl>
+    <w:lvl w:ilvl="7" w:tplc="10090003" w:tentative="1">
+      <w:start w:val="1"/>
+      <w:numFmt w:val="bullet"/>
+      <w:lvlText w:val="o"/>
+      <w:lvlJc w:val="left"/>
+      <w:pPr>
+        <w:ind w:left="5760" w:hanging="360"/>
+      </w:pPr>
+      <w:rPr>
+        <w:rFonts w:ascii="Courier New" w:hAnsi="Courier New" w:cs="Courier New" w:hint="default"/>
+      </w:rPr>
+    </w:lvl>
+    <w:lvl w:ilvl="8" w:tplc="10090005" w:tentative="1">
+      <w:start w:val="1"/>
+      <w:numFmt w:val="bullet"/>
+      <w:lvlText w:val=""/>
+      <w:lvlJc w:val="left"/>
+      <w:pPr>
+        <w:ind w:left="6480" w:hanging="360"/>
+      </w:pPr>
+      <w:rPr>
+        <w:rFonts w:ascii="Wingdings" w:hAnsi="Wingdings" w:hint="default"/>
+      </w:rPr>
+    </w:lvl>
+  </w:abstractNum>
   <w:num w:numId="1" w16cid:durableId="97069188">
     <w:abstractNumId w:val="2"/>
   </w:num>
@@ -1935,6 +3033,9 @@
   </w:num>
   <w:num w:numId="3" w16cid:durableId="1940946924">
     <w:abstractNumId w:val="0"/>
+  </w:num>
+  <w:num w:numId="4" w16cid:durableId="542716330">
+    <w:abstractNumId w:val="3"/>
   </w:num>
 </w:numbering>
 </file>

</xml_diff>